<commit_message>
still missing Carl's user story
</commit_message>
<xml_diff>
--- a/Preparation/Sprint 1 Backlog.docx
+++ b/Preparation/Sprint 1 Backlog.docx
@@ -8483,6 +8483,19 @@
               </w:rPr>
               <w:t>STORY 1</w:t>
             </w:r>
+            <w:r>
+              <w:rPr>
+                <w:rFonts w:ascii="Arial" w:hAnsi="Arial" w:cs="Arial"/>
+                <w:b/>
+                <w:bCs/>
+                <w:color w:val="F3F3F3"/>
+                <w:sz w:val="23"/>
+                <w:szCs w:val="23"/>
+              </w:rPr>
+              <w:t>0</w:t>
+            </w:r>
+            <w:bookmarkStart w:id="0" w:name="_GoBack"/>
+            <w:bookmarkEnd w:id="0"/>
           </w:p>
         </w:tc>
       </w:tr>
@@ -9414,8 +9427,6 @@
               </w:rPr>
               <w:t>User does not press the “send report button”</w:t>
             </w:r>
-            <w:bookmarkStart w:id="0" w:name="_GoBack"/>
-            <w:bookmarkEnd w:id="0"/>
           </w:p>
         </w:tc>
       </w:tr>

</xml_diff>